<commit_message>
office2007extractortest: test page and word count, too
Adjust the samplefile to include them
</commit_message>
<xml_diff>
--- a/autotests/samplefiles/test_libreoffice.docx
+++ b/autotests/samplefiles/test_libreoffice.docx
@@ -1,6 +1,6 @@
 
 <file path=word/document.xml><?xml version="1.0" encoding="utf-8"?>
-<w:document xmlns:o="urn:schemas-microsoft-com:office:office" xmlns:r="http://schemas.openxmlformats.org/officeDocument/2006/relationships" xmlns:v="urn:schemas-microsoft-com:vml" xmlns:w="http://schemas.openxmlformats.org/wordprocessingml/2006/main" xmlns:w10="urn:schemas-microsoft-com:office:word" xmlns:wp="http://schemas.openxmlformats.org/drawingml/2006/wordprocessingDrawing">
+<w:document xmlns:o="urn:schemas-microsoft-com:office:office" xmlns:r="http://schemas.openxmlformats.org/officeDocument/2006/relationships" xmlns:v="urn:schemas-microsoft-com:vml" xmlns:w="http://schemas.openxmlformats.org/wordprocessingml/2006/main" xmlns:w10="urn:schemas-microsoft-com:office:word" xmlns:wp="http://schemas.openxmlformats.org/drawingml/2006/wordprocessingDrawing" xmlns:wps="http://schemas.microsoft.com/office/word/2010/wordprocessingShape" xmlns:wpg="http://schemas.microsoft.com/office/word/2010/wordprocessingGroup" xmlns:mc="http://schemas.openxmlformats.org/markup-compatibility/2006" xmlns:wp14="http://schemas.microsoft.com/office/word/2010/wordprocessingDrawing" xmlns:w14="http://schemas.microsoft.com/office/word/2010/wordml" mc:Ignorable="w14 wp14">
   <w:body>
     <w:p>
       <w:pPr>
@@ -19,50 +19,55 @@
       <w:pgNumType w:fmt="decimal"/>
       <w:formProt w:val="false"/>
       <w:textDirection w:val="lrTb"/>
+      <w:docGrid w:type="default" w:linePitch="100" w:charSpace="0"/>
     </w:sectPr>
   </w:body>
 </w:document>
 </file>
 
 <file path=word/styles.xml><?xml version="1.0" encoding="utf-8"?>
-<w:styles xmlns:w="http://schemas.openxmlformats.org/wordprocessingml/2006/main">
+<w:styles xmlns:w="http://schemas.openxmlformats.org/wordprocessingml/2006/main" xmlns:w14="http://schemas.microsoft.com/office/word/2010/wordml" xmlns:mc="http://schemas.openxmlformats.org/markup-compatibility/2006" mc:Ignorable="w14">
   <w:docDefaults>
     <w:rPrDefault>
       <w:rPr>
         <w:rFonts w:ascii="Times New Roman" w:hAnsi="Times New Roman" w:eastAsia="DejaVu Sans" w:cs="DejaVu Sans"/>
-        <w:sz w:val="24"/>
         <w:szCs w:val="24"/>
         <w:lang w:val="en-US" w:eastAsia="zh-CN" w:bidi="hi-IN"/>
       </w:rPr>
     </w:rPrDefault>
     <w:pPrDefault>
-      <w:pPr/>
+      <w:pPr>
+        <w:suppressAutoHyphens w:val="true"/>
+      </w:pPr>
     </w:pPrDefault>
   </w:docDefaults>
   <w:style w:type="paragraph" w:styleId="Normal">
     <w:name w:val="Normal"/>
+    <w:qFormat/>
     <w:pPr>
       <w:widowControl w:val="false"/>
       <w:suppressAutoHyphens w:val="true"/>
-      <w:kinsoku w:val="true"/>
-      <w:overflowPunct w:val="true"/>
-      <w:autoSpaceDE w:val="true"/>
+      <w:overflowPunct w:val="false"/>
       <w:bidi w:val="0"/>
+      <w:spacing w:before="0" w:after="0"/>
+      <w:jc w:val="left"/>
     </w:pPr>
     <w:rPr>
       <w:rFonts w:ascii="Times New Roman" w:hAnsi="Times New Roman" w:eastAsia="DejaVu Sans" w:cs="DejaVu Sans"/>
       <w:color w:val="auto"/>
+      <w:kern w:val="0"/>
       <w:sz w:val="24"/>
       <w:szCs w:val="24"/>
       <w:lang w:val="en-US" w:eastAsia="zh-CN" w:bidi="hi-IN"/>
     </w:rPr>
   </w:style>
-  <w:style w:type="paragraph" w:styleId="Heading">
-    <w:name w:val="Heading"/>
+  <w:style w:type="paragraph" w:styleId="Berschrift">
+    <w:name w:val="Überschrift"/>
     <w:basedOn w:val="Normal"/>
     <w:next w:val="TextBody"/>
+    <w:qFormat/>
     <w:pPr>
-      <w:keepNext/>
+      <w:keepNext w:val="true"/>
       <w:spacing w:before="240" w:after="120"/>
     </w:pPr>
     <w:rPr>
@@ -71,23 +76,24 @@
       <w:szCs w:val="28"/>
     </w:rPr>
   </w:style>
-  <w:style w:type="paragraph" w:styleId="TextBody">
-    <w:name w:val="Text Body"/>
+  <w:style w:type="paragraph" w:styleId="Textkrper">
+    <w:name w:val="Body Text"/>
     <w:basedOn w:val="Normal"/>
     <w:pPr>
-      <w:spacing w:lineRule="auto" w:line="288" w:before="0" w:after="140"/>
+      <w:spacing w:lineRule="auto" w:line="276" w:before="0" w:after="140"/>
     </w:pPr>
     <w:rPr/>
   </w:style>
-  <w:style w:type="paragraph" w:styleId="List">
+  <w:style w:type="paragraph" w:styleId="Liste">
     <w:name w:val="List"/>
     <w:basedOn w:val="TextBody"/>
     <w:pPr/>
     <w:rPr/>
   </w:style>
-  <w:style w:type="paragraph" w:styleId="Caption">
+  <w:style w:type="paragraph" w:styleId="Beschriftung">
     <w:name w:val="Caption"/>
     <w:basedOn w:val="Normal"/>
+    <w:qFormat/>
     <w:pPr>
       <w:suppressLineNumbers/>
       <w:spacing w:before="120" w:after="120"/>
@@ -99,13 +105,23 @@
       <w:szCs w:val="24"/>
     </w:rPr>
   </w:style>
-  <w:style w:type="paragraph" w:styleId="Index">
-    <w:name w:val="Index"/>
+  <w:style w:type="paragraph" w:styleId="Verzeichnis">
+    <w:name w:val="Verzeichnis"/>
     <w:basedOn w:val="Normal"/>
+    <w:qFormat/>
     <w:pPr>
       <w:suppressLineNumbers/>
     </w:pPr>
     <w:rPr/>
   </w:style>
+  <w:style w:type="paragraph" w:styleId="TextBody">
+    <w:name w:val="Text Body"/>
+    <w:basedOn w:val="Normal"/>
+    <w:qFormat/>
+    <w:pPr>
+      <w:spacing w:lineRule="auto" w:line="288" w:before="0" w:after="140"/>
+    </w:pPr>
+    <w:rPr/>
+  </w:style>
 </w:styles>
 </file>
</xml_diff>

<commit_message>
office2007extractor: Update docx to include more properties
This adds Pages, Words, and Lines.
</commit_message>
<xml_diff>
--- a/autotests/samplefiles/test_libreoffice.docx
+++ b/autotests/samplefiles/test_libreoffice.docx
@@ -1,6 +1,6 @@
 
 <file path=word/document.xml><?xml version="1.0" encoding="utf-8"?>
-<w:document xmlns:o="urn:schemas-microsoft-com:office:office" xmlns:r="http://schemas.openxmlformats.org/officeDocument/2006/relationships" xmlns:v="urn:schemas-microsoft-com:vml" xmlns:w="http://schemas.openxmlformats.org/wordprocessingml/2006/main" xmlns:w10="urn:schemas-microsoft-com:office:word" xmlns:wp="http://schemas.openxmlformats.org/drawingml/2006/wordprocessingDrawing">
+<w:document xmlns:o="urn:schemas-microsoft-com:office:office" xmlns:r="http://schemas.openxmlformats.org/officeDocument/2006/relationships" xmlns:v="urn:schemas-microsoft-com:vml" xmlns:w="http://schemas.openxmlformats.org/wordprocessingml/2006/main" xmlns:w10="urn:schemas-microsoft-com:office:word" xmlns:wp="http://schemas.openxmlformats.org/drawingml/2006/wordprocessingDrawing" xmlns:wps="http://schemas.microsoft.com/office/word/2010/wordprocessingShape" xmlns:wpg="http://schemas.microsoft.com/office/word/2010/wordprocessingGroup" xmlns:mc="http://schemas.openxmlformats.org/markup-compatibility/2006" xmlns:wp14="http://schemas.microsoft.com/office/word/2010/wordprocessingDrawing" xmlns:w14="http://schemas.microsoft.com/office/word/2010/wordml" mc:Ignorable="w14 wp14">
   <w:body>
     <w:p>
       <w:pPr>
@@ -19,50 +19,55 @@
       <w:pgNumType w:fmt="decimal"/>
       <w:formProt w:val="false"/>
       <w:textDirection w:val="lrTb"/>
+      <w:docGrid w:type="default" w:linePitch="100" w:charSpace="0"/>
     </w:sectPr>
   </w:body>
 </w:document>
 </file>
 
 <file path=word/styles.xml><?xml version="1.0" encoding="utf-8"?>
-<w:styles xmlns:w="http://schemas.openxmlformats.org/wordprocessingml/2006/main">
+<w:styles xmlns:w="http://schemas.openxmlformats.org/wordprocessingml/2006/main" xmlns:w14="http://schemas.microsoft.com/office/word/2010/wordml" xmlns:mc="http://schemas.openxmlformats.org/markup-compatibility/2006" mc:Ignorable="w14">
   <w:docDefaults>
     <w:rPrDefault>
       <w:rPr>
         <w:rFonts w:ascii="Times New Roman" w:hAnsi="Times New Roman" w:eastAsia="DejaVu Sans" w:cs="DejaVu Sans"/>
-        <w:sz w:val="24"/>
         <w:szCs w:val="24"/>
         <w:lang w:val="en-US" w:eastAsia="zh-CN" w:bidi="hi-IN"/>
       </w:rPr>
     </w:rPrDefault>
     <w:pPrDefault>
-      <w:pPr/>
+      <w:pPr>
+        <w:suppressAutoHyphens w:val="true"/>
+      </w:pPr>
     </w:pPrDefault>
   </w:docDefaults>
   <w:style w:type="paragraph" w:styleId="Normal">
     <w:name w:val="Normal"/>
+    <w:qFormat/>
     <w:pPr>
       <w:widowControl w:val="false"/>
       <w:suppressAutoHyphens w:val="true"/>
-      <w:kinsoku w:val="true"/>
-      <w:overflowPunct w:val="true"/>
-      <w:autoSpaceDE w:val="true"/>
+      <w:overflowPunct w:val="false"/>
       <w:bidi w:val="0"/>
+      <w:spacing w:before="0" w:after="0"/>
+      <w:jc w:val="left"/>
     </w:pPr>
     <w:rPr>
       <w:rFonts w:ascii="Times New Roman" w:hAnsi="Times New Roman" w:eastAsia="DejaVu Sans" w:cs="DejaVu Sans"/>
       <w:color w:val="auto"/>
+      <w:kern w:val="0"/>
       <w:sz w:val="24"/>
       <w:szCs w:val="24"/>
       <w:lang w:val="en-US" w:eastAsia="zh-CN" w:bidi="hi-IN"/>
     </w:rPr>
   </w:style>
-  <w:style w:type="paragraph" w:styleId="Heading">
-    <w:name w:val="Heading"/>
+  <w:style w:type="paragraph" w:styleId="Berschrift">
+    <w:name w:val="Überschrift"/>
     <w:basedOn w:val="Normal"/>
     <w:next w:val="TextBody"/>
+    <w:qFormat/>
     <w:pPr>
-      <w:keepNext/>
+      <w:keepNext w:val="true"/>
       <w:spacing w:before="240" w:after="120"/>
     </w:pPr>
     <w:rPr>
@@ -71,23 +76,24 @@
       <w:szCs w:val="28"/>
     </w:rPr>
   </w:style>
-  <w:style w:type="paragraph" w:styleId="TextBody">
-    <w:name w:val="Text Body"/>
+  <w:style w:type="paragraph" w:styleId="Textkrper">
+    <w:name w:val="Body Text"/>
     <w:basedOn w:val="Normal"/>
     <w:pPr>
-      <w:spacing w:lineRule="auto" w:line="288" w:before="0" w:after="140"/>
+      <w:spacing w:lineRule="auto" w:line="276" w:before="0" w:after="140"/>
     </w:pPr>
     <w:rPr/>
   </w:style>
-  <w:style w:type="paragraph" w:styleId="List">
+  <w:style w:type="paragraph" w:styleId="Liste">
     <w:name w:val="List"/>
     <w:basedOn w:val="TextBody"/>
     <w:pPr/>
     <w:rPr/>
   </w:style>
-  <w:style w:type="paragraph" w:styleId="Caption">
+  <w:style w:type="paragraph" w:styleId="Beschriftung">
     <w:name w:val="Caption"/>
     <w:basedOn w:val="Normal"/>
+    <w:qFormat/>
     <w:pPr>
       <w:suppressLineNumbers/>
       <w:spacing w:before="120" w:after="120"/>
@@ -99,13 +105,23 @@
       <w:szCs w:val="24"/>
     </w:rPr>
   </w:style>
-  <w:style w:type="paragraph" w:styleId="Index">
-    <w:name w:val="Index"/>
+  <w:style w:type="paragraph" w:styleId="Verzeichnis">
+    <w:name w:val="Verzeichnis"/>
     <w:basedOn w:val="Normal"/>
+    <w:qFormat/>
     <w:pPr>
       <w:suppressLineNumbers/>
     </w:pPr>
     <w:rPr/>
   </w:style>
+  <w:style w:type="paragraph" w:styleId="TextBody">
+    <w:name w:val="Text Body"/>
+    <w:basedOn w:val="Normal"/>
+    <w:qFormat/>
+    <w:pPr>
+      <w:spacing w:lineRule="auto" w:line="288" w:before="0" w:after="140"/>
+    </w:pPr>
+    <w:rPr/>
+  </w:style>
 </w:styles>
 </file>
</xml_diff>